<commit_message>
UML and final report
</commit_message>
<xml_diff>
--- a/doc/Paradigmas_PF_Documentacion.docx
+++ b/doc/Paradigmas_PF_Documentacion.docx
@@ -24,7 +24,7 @@
       <w:r>
         <w:t xml:space="preserve">Enlace al repositorio de github: </w:t>
       </w:r>
-      <w:hyperlink r:id="rId5" w:history="1">
+      <w:hyperlink r:id="rId7" w:history="1">
         <w:r>
           <w:rPr>
             <w:rStyle w:val="Hipervnculo"/>
@@ -49,16 +49,37 @@
         <w:jc w:val="both"/>
       </w:pPr>
       <w:r>
-        <w:t xml:space="preserve">Como proyecto final hemos decidido desarrollar el proyecto propuesto sobre el Taxi Driver. El juego va a consistir en un taxista que debe llevar a los pasajeros lo más rápido posible a su </w:t>
+        <w:t>Como proyecto final hemos decidido desarrollar el proyecto propuesto</w:t>
+      </w:r>
+      <w:r>
+        <w:t xml:space="preserve">: </w:t>
+      </w:r>
+      <w:r>
+        <w:t xml:space="preserve">Taxi Driver. El juego va a consistir en un taxista que debe llevar a los pasajeros lo más rápido posible a su </w:t>
       </w:r>
       <w:r>
         <w:t>destino,</w:t>
       </w:r>
       <w:r>
-        <w:t xml:space="preserve"> pero siempre yendo seguros y cómodos. Sin embargo, el taxi se enfrentará a diferentes obstáculos como la persecución de policías</w:t>
-      </w:r>
-      <w:r>
-        <w:t xml:space="preserve"> en el modo vs. Policías de IA, radares</w:t>
+        <w:t xml:space="preserve"> pero siempre yendo seguros y cómodos. Sin embargo, el taxi se enfrentará a diferentes obstáculos </w:t>
+      </w:r>
+      <w:r>
+        <w:t>como la persecución de policías</w:t>
+      </w:r>
+      <w:r>
+        <w:t xml:space="preserve"> en el modo vs. Policías de IA</w:t>
+      </w:r>
+      <w:r>
+        <w:t xml:space="preserve"> y la</w:t>
+      </w:r>
+      <w:r>
+        <w:t xml:space="preserve"> </w:t>
+      </w:r>
+      <w:r>
+        <w:t xml:space="preserve">presencia de </w:t>
+      </w:r>
+      <w:r>
+        <w:t>radares</w:t>
       </w:r>
       <w:r>
         <w:t>, va</w:t>
@@ -67,7 +88,10 @@
         <w:t>ll</w:t>
       </w:r>
       <w:r>
-        <w:t xml:space="preserve">as de obras o </w:t>
+        <w:t>as</w:t>
+      </w:r>
+      <w:r>
+        <w:t xml:space="preserve"> de obras o </w:t>
       </w:r>
       <w:r>
         <w:rPr>
@@ -77,20 +101,22 @@
         <w:t>debufs</w:t>
       </w:r>
       <w:r>
-        <w:t xml:space="preserve"> que reducirán su velocidad.</w:t>
-      </w:r>
-      <w:r>
-        <w:t xml:space="preserve"> De la misma forma, el taxista también contará con </w:t>
-      </w:r>
-      <w:r>
-        <w:rPr>
-          <w:i/>
-          <w:iCs/>
-        </w:rPr>
-        <w:t>bufs</w:t>
-      </w:r>
-      <w:r>
-        <w:t xml:space="preserve"> para recuperar la vida de su coche.</w:t>
+        <w:t xml:space="preserve"> que reducirán su </w:t>
+      </w:r>
+      <w:r>
+        <w:t>vida y las propinas que reciban de los pasajeros</w:t>
+      </w:r>
+      <w:r>
+        <w:t>.</w:t>
+      </w:r>
+      <w:r>
+        <w:t xml:space="preserve"> De la misma forma, </w:t>
+      </w:r>
+      <w:r>
+        <w:t>si se intenta salir del mapa también perderá puntuación y ganará menos dinero</w:t>
+      </w:r>
+      <w:r>
+        <w:t>.</w:t>
       </w:r>
     </w:p>
     <w:p>
@@ -128,6 +154,9 @@
         <w:t>5m/s</w:t>
       </w:r>
       <w:r>
+        <w:t xml:space="preserve"> (54 km/h)</w:t>
+      </w:r>
+      <w:r>
         <w:t>. Estas condiciones también se deben cumplir a la hora de dejar al jugador.</w:t>
       </w:r>
     </w:p>
@@ -147,49 +176,78 @@
         <w:t xml:space="preserve">Para pausar el juego, el usuario debe pulsar la tecla espaciadora. Al hacer esto el juego se parará por completo por lo que el taxi no podrá moverse y no aparecerán más clientes. Si el jugador desea terminar la partida, puede pulsar el botón de Quit </w:t>
       </w:r>
       <w:r>
-        <w:t xml:space="preserve">que le llevará de vuelta al menú inicial. Si desea continuar la partida, debe pulsar el </w:t>
-      </w:r>
+        <w:t>que le llevará de vuelta al menú inicial. Si desea continuar la partida, debe pulsar el botón de Resume y continuará el juego tal y como lo pausó. Por lo tanto, si cuando se paró el juego el taxi estaba en movimiento entonces, al pulsar el botón de Resume, el taxi seguirá moviéndose.</w:t>
+      </w:r>
+      <w:r>
+        <w:t xml:space="preserve"> </w:t>
+      </w:r>
+      <w:r>
+        <w:t>Los clientes irán apareciendo cada vez más rápido a medida que el usuario vaya dejando a clientes en su destino.</w:t>
+      </w:r>
+    </w:p>
+    <w:p>
+      <w:pPr>
+        <w:pStyle w:val="Ttulo1"/>
+      </w:pPr>
       <w:r>
         <w:lastRenderedPageBreak/>
-        <w:t>botón de Resume y continuará el juego tal y como lo pausó. Por lo tanto, si cuando se paró el juego el taxi estaba en movimiento entonces, al pulsar el botón de Resume, el taxi seguirá moviéndose.</w:t>
-      </w:r>
-    </w:p>
-    <w:p>
-      <w:pPr>
-        <w:jc w:val="both"/>
-      </w:pPr>
-      <w:r>
-        <w:t>Los clientes irán apareciendo cada vez más rápido a medida que el usuario vaya dejando a clientes en su destino.</w:t>
-      </w:r>
-    </w:p>
-    <w:p>
-      <w:pPr>
-        <w:pStyle w:val="Ttulo1"/>
-      </w:pPr>
-      <w:r>
         <w:t>Arquitectura del juego</w:t>
       </w:r>
     </w:p>
     <w:p>
       <w:pPr>
         <w:jc w:val="both"/>
+      </w:pPr>
+      <w:r>
+        <w:t>Al comienzo del proyecto,</w:t>
+      </w:r>
+      <w:r>
+        <w:t xml:space="preserve"> diseña</w:t>
+      </w:r>
+      <w:r>
+        <w:t>m</w:t>
+      </w:r>
+      <w:r>
+        <w:t>o</w:t>
+      </w:r>
+      <w:r>
+        <w:t>s</w:t>
+      </w:r>
+      <w:r>
+        <w:t xml:space="preserve"> el siguiente diagrama UML que m</w:t>
+      </w:r>
+      <w:r>
+        <w:t>o</w:t>
+      </w:r>
+      <w:r>
+        <w:t>stra</w:t>
+      </w:r>
+      <w:r>
+        <w:t>ba</w:t>
+      </w:r>
+      <w:r>
+        <w:t xml:space="preserve"> la arquitectura que </w:t>
+      </w:r>
+      <w:r>
+        <w:t>iba</w:t>
+      </w:r>
+      <w:r>
+        <w:t xml:space="preserve"> a seguir el juego. </w:t>
+      </w:r>
+    </w:p>
+    <w:p>
+      <w:pPr>
+        <w:spacing w:before="240"/>
+        <w:jc w:val="center"/>
       </w:pPr>
       <w:r>
         <w:rPr>
           <w:noProof/>
         </w:rPr>
         <w:drawing>
-          <wp:anchor distT="0" distB="0" distL="114300" distR="114300" simplePos="0" relativeHeight="251658240" behindDoc="0" locked="0" layoutInCell="1" allowOverlap="1" wp14:anchorId="225C226A" wp14:editId="6BAF7024">
-            <wp:simplePos x="0" y="0"/>
-            <wp:positionH relativeFrom="margin">
-              <wp:posOffset>-768985</wp:posOffset>
-            </wp:positionH>
-            <wp:positionV relativeFrom="paragraph">
-              <wp:posOffset>532130</wp:posOffset>
-            </wp:positionV>
-            <wp:extent cx="6908800" cy="3176270"/>
-            <wp:effectExtent l="0" t="0" r="6350" b="5080"/>
-            <wp:wrapSquare wrapText="bothSides"/>
+          <wp:inline distT="0" distB="0" distL="0" distR="0" wp14:anchorId="7A835862" wp14:editId="1792118E">
+            <wp:extent cx="6027086" cy="2770909"/>
+            <wp:effectExtent l="0" t="0" r="0" b="0"/>
             <wp:docPr id="707591748" name="Imagen 1" descr="Diagrama&#10;&#10;Descripción generada automáticamente"/>
             <wp:cNvGraphicFramePr>
               <a:graphicFrameLocks xmlns:a="http://schemas.openxmlformats.org/drawingml/2006/main" noChangeAspect="1"/>
@@ -202,7 +260,7 @@
                     <pic:cNvPicPr/>
                   </pic:nvPicPr>
                   <pic:blipFill>
-                    <a:blip r:embed="rId6" cstate="print">
+                    <a:blip r:embed="rId8" cstate="print">
                       <a:extLst>
                         <a:ext uri="{28A0092B-C50C-407E-A947-70E740481C1C}">
                           <a14:useLocalDpi xmlns:a14="http://schemas.microsoft.com/office/drawing/2010/main" val="0"/>
@@ -216,7 +274,7 @@
                   <pic:spPr>
                     <a:xfrm>
                       <a:off x="0" y="0"/>
-                      <a:ext cx="6908800" cy="3176270"/>
+                      <a:ext cx="6039836" cy="2776771"/>
                     </a:xfrm>
                     <a:prstGeom prst="rect">
                       <a:avLst/>
@@ -225,56 +283,9 @@
                 </pic:pic>
               </a:graphicData>
             </a:graphic>
-            <wp14:sizeRelH relativeFrom="margin">
-              <wp14:pctWidth>0</wp14:pctWidth>
-            </wp14:sizeRelH>
-            <wp14:sizeRelV relativeFrom="margin">
-              <wp14:pctHeight>0</wp14:pctHeight>
-            </wp14:sizeRelV>
-          </wp:anchor>
+          </wp:inline>
         </w:drawing>
       </w:r>
-      <w:r>
-        <w:t>Al comienzo del proyecto,</w:t>
-      </w:r>
-      <w:r>
-        <w:t xml:space="preserve"> diseña</w:t>
-      </w:r>
-      <w:r>
-        <w:t>m</w:t>
-      </w:r>
-      <w:r>
-        <w:t>o</w:t>
-      </w:r>
-      <w:r>
-        <w:t>s</w:t>
-      </w:r>
-      <w:r>
-        <w:t xml:space="preserve"> el siguiente diagrama UML que m</w:t>
-      </w:r>
-      <w:r>
-        <w:t>o</w:t>
-      </w:r>
-      <w:r>
-        <w:t>stra</w:t>
-      </w:r>
-      <w:r>
-        <w:t>ba</w:t>
-      </w:r>
-      <w:r>
-        <w:t xml:space="preserve"> la arquitectura que </w:t>
-      </w:r>
-      <w:r>
-        <w:t>iba</w:t>
-      </w:r>
-      <w:r>
-        <w:t xml:space="preserve"> a seguir el juego. </w:t>
-      </w:r>
-    </w:p>
-    <w:p>
-      <w:pPr>
-        <w:jc w:val="both"/>
-      </w:pPr>
     </w:p>
     <w:p>
       <w:pPr>
@@ -286,13 +297,62 @@
     </w:p>
     <w:p>
       <w:pPr>
-        <w:jc w:val="both"/>
+        <w:spacing w:before="240"/>
+        <w:jc w:val="center"/>
       </w:pPr>
       <w:r>
         <w:rPr>
+          <w:noProof/>
           <w:highlight w:val="yellow"/>
         </w:rPr>
-        <w:t>&lt;&lt;INSERTAR VERSION FINAL DEL UML&gt;&gt;</w:t>
+        <w:drawing>
+          <wp:inline distT="0" distB="0" distL="0" distR="0" wp14:anchorId="5784E0EF" wp14:editId="59B82F2E">
+            <wp:extent cx="6264928" cy="3082637"/>
+            <wp:effectExtent l="0" t="0" r="2540" b="3810"/>
+            <wp:docPr id="1765547996" name="Imagen 1"/>
+            <wp:cNvGraphicFramePr>
+              <a:graphicFrameLocks xmlns:a="http://schemas.openxmlformats.org/drawingml/2006/main" noChangeAspect="1"/>
+            </wp:cNvGraphicFramePr>
+            <a:graphic xmlns:a="http://schemas.openxmlformats.org/drawingml/2006/main">
+              <a:graphicData uri="http://schemas.openxmlformats.org/drawingml/2006/picture">
+                <pic:pic xmlns:pic="http://schemas.openxmlformats.org/drawingml/2006/picture">
+                  <pic:nvPicPr>
+                    <pic:cNvPr id="0" name="Picture 1"/>
+                    <pic:cNvPicPr>
+                      <a:picLocks noChangeAspect="1" noChangeArrowheads="1"/>
+                    </pic:cNvPicPr>
+                  </pic:nvPicPr>
+                  <pic:blipFill>
+                    <a:blip r:embed="rId9" cstate="print">
+                      <a:extLst>
+                        <a:ext uri="{28A0092B-C50C-407E-A947-70E740481C1C}">
+                          <a14:useLocalDpi xmlns:a14="http://schemas.microsoft.com/office/drawing/2010/main" val="0"/>
+                        </a:ext>
+                      </a:extLst>
+                    </a:blip>
+                    <a:srcRect/>
+                    <a:stretch>
+                      <a:fillRect/>
+                    </a:stretch>
+                  </pic:blipFill>
+                  <pic:spPr bwMode="auto">
+                    <a:xfrm>
+                      <a:off x="0" y="0"/>
+                      <a:ext cx="6281477" cy="3090780"/>
+                    </a:xfrm>
+                    <a:prstGeom prst="rect">
+                      <a:avLst/>
+                    </a:prstGeom>
+                    <a:noFill/>
+                    <a:ln>
+                      <a:noFill/>
+                    </a:ln>
+                  </pic:spPr>
+                </pic:pic>
+              </a:graphicData>
+            </a:graphic>
+          </wp:inline>
+        </w:drawing>
       </w:r>
     </w:p>
     <w:p>
@@ -337,11 +397,14 @@
         <w:jc w:val="both"/>
       </w:pPr>
       <w:r>
-        <w:t xml:space="preserve">De patrones estructurales hemos utilizado el patrón Decorador para darle la funcionalidad extra al coche de policía en el segundo modo de juego y de patrones </w:t>
-      </w:r>
-      <w:r>
         <w:lastRenderedPageBreak/>
-        <w:t>de comportamiento hemos aplicado principalmente el  patrón Observer a través de la publicación y subscripción a eventos para comunicar las diferentes partes del juego. Además, también hemos aplicado el patrón State para determinar si el jugador está colisionando contra un objeto o uno de los bordes del mundo.</w:t>
+        <w:t xml:space="preserve">De patrones estructurales hemos utilizado el patrón Decorador para darle la funcionalidad extra al coche de policía en el segundo modo de juego y de patrones de comportamiento hemos aplicado principalmente </w:t>
+      </w:r>
+      <w:r>
+        <w:t>el patrón</w:t>
+      </w:r>
+      <w:r>
+        <w:t xml:space="preserve"> Observer a través de la publicación y subscripción a eventos para comunicar las diferentes partes del juego. Además, también hemos aplicado el patrón State para determinar si el jugador está colisionando contra un objeto o uno de los bordes del mundo.</w:t>
       </w:r>
     </w:p>
     <w:p>
@@ -371,10 +434,6 @@
         <w:t xml:space="preserve">En la versión inicial teníamos un GameManager, un DataManager que controlaba la puntuación y el dinero, un SceneManager, un StateManager y un SoundManager. Todos estos </w:t>
       </w:r>
       <w:r>
-        <w:rPr>
-          <w:i/>
-          <w:iCs/>
-        </w:rPr>
         <w:t>managers</w:t>
       </w:r>
       <w:r>
@@ -395,10 +454,7 @@
         <w:t xml:space="preserve">Finalmente, hemos mantenido en esta capa una arquitectura muy similar a la inicial. El patrón de creación que hemos aplicado con los managers ha sido el patrón Singleton y, para ello, hemos creado una clase Singleton de la que heredan </w:t>
       </w:r>
       <w:r>
-        <w:rPr>
-          <w:highlight w:val="yellow"/>
-        </w:rPr>
-        <w:t>todos?</w:t>
+        <w:t>todos</w:t>
       </w:r>
       <w:r>
         <w:t xml:space="preserve"> los managers del juego. </w:t>
@@ -417,7 +473,15 @@
         <w:jc w:val="both"/>
       </w:pPr>
       <w:r>
-        <w:t>Para controlar los canvas de las escenas y los cambios entre escenas tenemos las clases InitialSceneManager y MainSceneManager que heredan de MySceneManager. El primero de los dos se encarga de controlar el menú inicial e indicar al GameState el modo en el que se va a jugar el juego. El GameState implementa el patrón Singleton por lo que no se destruirá al cambiar las escenas. El MainSceneManager controla tanto el menú de pausa así como la aparición del mensaje de game over cuando termina el juego. Para determinar cuando el juego ha terminado, está suscrito al evento de gameOver que lanza LifeManager cuando el jugador pierde toda su vida. Además, el MainScen</w:t>
+        <w:t xml:space="preserve">Para controlar los canvas de las escenas y los cambios entre escenas tenemos las clases InitialSceneManager y MainSceneManager que heredan de MySceneManager. El primero de los dos se encarga de controlar el menú inicial e indicar al GameState el modo en el que se va a jugar el juego. El GameState implementa el patrón Singleton por lo que no se destruirá al cambiar las escenas. El MainSceneManager controla tanto el menú de </w:t>
+      </w:r>
+      <w:proofErr w:type="gramStart"/>
+      <w:r>
+        <w:t>pausa</w:t>
+      </w:r>
+      <w:proofErr w:type="gramEnd"/>
+      <w:r>
+        <w:t xml:space="preserve"> así como la aparición del mensaje de game over cuando termina el juego. Para determinar cuando el juego ha terminado, está suscrito al evento de gameOver que lanza LifeManager cuando el jugador pierde toda su vida. Además, el MainScen</w:t>
       </w:r>
       <w:r>
         <w:t>e</w:t>
@@ -429,7 +493,9 @@
         <w:t>ndo debe mostrar el menú de pausa y al clientSpawner para mostrar un mensaje cuando</w:t>
       </w:r>
       <w:r>
-        <w:tab/>
+        <w:t xml:space="preserve"> </w:t>
+      </w:r>
+      <w:r>
         <w:t>aparezca un nuevo cliente. El MainSceneManager lanza un evento de resumeGame para avisar de cuando debe continuar el juego.</w:t>
       </w:r>
     </w:p>
@@ -438,25 +504,20 @@
         <w:jc w:val="both"/>
       </w:pPr>
       <w:r>
-        <w:t xml:space="preserve">El MapManager es el encargado de actualizar las posiciones de los clientes, sus destinos y del jugador en tiempo real. Este manager no lo habíamos planteado en la primera versión, pero cuando fuimos a añadir su lógica en el MainSceneManager </w:t>
-      </w:r>
+        <w:t>El MapManager es el encargado de actualizar las posiciones de los clientes, sus destinos y del jugador en tiempo real. Este manager no lo habíamos planteado en la primera versión, pero cuando fuimos a añadir su lógica en el MainSceneManager nos dimos cuenta de que para mantener el principio de única responsabilidad era mejor crearlo en una clase distinta.</w:t>
+      </w:r>
+    </w:p>
+    <w:p>
+      <w:pPr>
+        <w:jc w:val="both"/>
+      </w:pPr>
       <w:r>
         <w:lastRenderedPageBreak/>
-        <w:t>nos dimos cuenta de que para mantener el principio de única responsabilidad era mejor crearlo en una clase distinta.</w:t>
-      </w:r>
-    </w:p>
-    <w:p>
-      <w:pPr>
-        <w:jc w:val="both"/>
-      </w:pPr>
-      <w:r>
         <w:t>Para guardar y actualizar los diferentes datos del juego hemos implementado dos managers el MoneyManager y el LifeManager que heredan del DataManager. Ambos están suscritos al StateManager para actualizar los valores de los datos en caso de colisión.</w:t>
       </w:r>
-    </w:p>
-    <w:p>
-      <w:pPr>
-        <w:jc w:val="both"/>
-      </w:pPr>
+      <w:r>
+        <w:t xml:space="preserve"> </w:t>
+      </w:r>
       <w:r>
         <w:t>Por último, tenemos el StateManager que se encarga de comprobar si el jugador ha colisionado contra uno de los obstáculos o uno de los bordes del mundo y lanza el evento correspondiente en cada caso.</w:t>
       </w:r>
@@ -490,29 +551,6 @@
     </w:p>
     <w:p>
       <w:pPr>
-        <w:jc w:val="both"/>
-      </w:pPr>
-      <w:r>
-        <w:rPr>
-          <w:highlight w:val="yellow"/>
-        </w:rPr>
-        <w:t>&lt;&lt;A partir de aquí, todo esto es lo que estaba escrito en la primera versión que entregamos</w:t>
-      </w:r>
-      <w:r>
-        <w:rPr>
-          <w:highlight w:val="yellow"/>
-        </w:rPr>
-        <w:t xml:space="preserve"> salvo los títulos que lo he añadido yo</w:t>
-      </w:r>
-      <w:r>
-        <w:rPr>
-          <w:highlight w:val="yellow"/>
-        </w:rPr>
-        <w:t>&gt;&gt;</w:t>
-      </w:r>
-    </w:p>
-    <w:p>
-      <w:pPr>
         <w:pStyle w:val="Ttulo2"/>
       </w:pPr>
       <w:r>
@@ -521,7 +559,6 @@
     </w:p>
     <w:p>
       <w:pPr>
-        <w:spacing w:after="0"/>
         <w:jc w:val="both"/>
       </w:pPr>
       <w:r>
@@ -534,10 +571,28 @@
         <w:t>s estarán controladas por el controlador de personas. Los personajes son</w:t>
       </w:r>
       <w:r>
-        <w:t xml:space="preserve"> los ciudadanos de la ciudad, los pasajeros del taxi, el taxista que será controlado por el jugador y los policías que conducirán los coches de policía. </w:t>
-      </w:r>
-      <w:r>
-        <w:t>Todos serán creados por factorías siguiendo el patrón de diseño de la factoría con el objetivo de abstraer la creación de las personas de su funcionalidad y para seguir los principios SOLID</w:t>
+        <w:t xml:space="preserve"> los ciudadanos de la ciudad, los pasajeros del taxi,</w:t>
+      </w:r>
+      <w:r>
+        <w:t xml:space="preserve"> y</w:t>
+      </w:r>
+      <w:r>
+        <w:t xml:space="preserve"> el taxista que será controlado por el jugador y los policías que conducirán los coches de policía</w:t>
+      </w:r>
+      <w:r>
+        <w:t>. Realmente, para simplificar el código, tanto los taxistas como los policías se asume que van dentro de los respectivos vehículos, por lo que sólo tendremos Client y CityPeople</w:t>
+      </w:r>
+      <w:r>
+        <w:t xml:space="preserve">. </w:t>
+      </w:r>
+      <w:r>
+        <w:t xml:space="preserve">Todos serán creados por </w:t>
+      </w:r>
+      <w:r>
+        <w:t>ClientSpawner,</w:t>
+      </w:r>
+      <w:r>
+        <w:t xml:space="preserve"> siguiendo el patrón de diseño de la factoría con el objetivo de abstraer la creación de las personas de su funcionalidad y para seguir los principios SOLID</w:t>
       </w:r>
       <w:r>
         <w:t>.</w:t>
@@ -548,7 +603,16 @@
         <w:jc w:val="both"/>
       </w:pPr>
       <w:r>
-        <w:t>Esta capa también incluirá los taxis que vayan a conducirse. Estos pueden ser uno o varios dependiendo de si se está jugando en modo un jugador o multijugador. Todos los vehículos serán creados por la factoría asociada a ese tipo de vehículo. Hemos elegido el patrón de la factoría para separar la creación de los objetos de su funcionalidad para cumplir el principio de única responsabilidad (Single Responsability Principle) y porque puede que se creen más de un taxi o más de un coche de policía.</w:t>
+        <w:t xml:space="preserve">Esta capa también incluirá </w:t>
+      </w:r>
+      <w:r>
+        <w:t>el</w:t>
+      </w:r>
+      <w:r>
+        <w:t xml:space="preserve"> taxi que vaya a conducirse. Todos los vehículos serán creados por la factoría asociada a ese tipo de vehículo. Hemos elegido el patrón de la factoría para separar la creación de los objetos de su funcionalidad para cumplir el principio de única responsabilidad (Single Responsability Principle) y porque puede que se creen más de un taxi o más de un coche de policía.</w:t>
+      </w:r>
+      <w:r>
+        <w:t xml:space="preserve"> Sin embargo, en la implementación, esta funcionalidad se ha hecho creando GameObjects en Unity directamente, por eso no está incluida en el UML final.</w:t>
       </w:r>
     </w:p>
     <w:p>
@@ -561,7 +625,6 @@
     </w:p>
     <w:p>
       <w:pPr>
-        <w:spacing w:after="0"/>
         <w:jc w:val="both"/>
       </w:pPr>
       <w:r>
@@ -570,20 +633,39 @@
     </w:p>
     <w:p>
       <w:pPr>
-        <w:spacing w:after="0"/>
         <w:jc w:val="both"/>
       </w:pPr>
       <w:r>
         <w:t>En esta capa también se incluyen los objetos interactivos del juego</w:t>
       </w:r>
       <w:r>
-        <w:t xml:space="preserve"> que son los objetos que podrán realizar algún tipo de efecto sobre el taxi, interactuando así con él</w:t>
+        <w:t xml:space="preserve"> que son los </w:t>
+      </w:r>
+      <w:r>
+        <w:t>Obstacles</w:t>
+      </w:r>
+      <w:r>
+        <w:t xml:space="preserve"> que podrán </w:t>
+      </w:r>
+      <w:r>
+        <w:t>tener</w:t>
+      </w:r>
+      <w:r>
+        <w:t xml:space="preserve"> algún tipo de efecto sobre el taxi, interactuando así con él</w:t>
       </w:r>
       <w:r>
         <w:t xml:space="preserve">. </w:t>
       </w:r>
       <w:r>
-        <w:t xml:space="preserve">Cabe mencionar que el coche de policía no hereda de la clase InteractiveObject pero incluye su funcionalidad mediante el patrón </w:t>
+        <w:t xml:space="preserve">Cabe mencionar que el coche de policía no hereda de la clase </w:t>
+      </w:r>
+      <w:proofErr w:type="gramStart"/>
+      <w:r>
+        <w:t>Obstacle</w:t>
+      </w:r>
+      <w:proofErr w:type="gramEnd"/>
+      <w:r>
+        <w:t xml:space="preserve"> pero incluye su funcionalidad mediante el patrón </w:t>
       </w:r>
       <w:r>
         <w:rPr>
@@ -593,23 +675,43 @@
         <w:t>Decorator</w:t>
       </w:r>
       <w:r>
-        <w:t xml:space="preserve"> y el SpeedRadar será lanzado por el policía.</w:t>
-      </w:r>
-    </w:p>
-    <w:p>
-      <w:pPr>
-        <w:jc w:val="both"/>
+        <w:t xml:space="preserve"> y el Radar será lanzado por el policía</w:t>
+      </w:r>
+      <w:r>
+        <w:t xml:space="preserve">. Además, el Radar puede </w:t>
+      </w:r>
+      <w:proofErr w:type="gramStart"/>
+      <w:r>
+        <w:t>existir</w:t>
+      </w:r>
+      <w:proofErr w:type="gramEnd"/>
+      <w:r>
+        <w:t xml:space="preserve"> aunque no esté controlado por un policía.</w:t>
+      </w:r>
+    </w:p>
+    <w:p>
+      <w:pPr>
+        <w:jc w:val="both"/>
+      </w:pPr>
+      <w:r>
+        <w:t xml:space="preserve">Los </w:t>
+      </w:r>
+      <w:r>
+        <w:t>obstáculos</w:t>
+      </w:r>
+      <w:r>
+        <w:t xml:space="preserve"> serán creados siguiendo el patrón de la factoría pues consideramos que así mantenemos la abstracción y seguimos los principios SOLID.</w:t>
+      </w:r>
+      <w:r>
+        <w:t xml:space="preserve"> De nuevo, esto se ha implementado desde Unity sin crear una clase explícitamente.</w:t>
+      </w:r>
+    </w:p>
+    <w:p>
+      <w:pPr>
+        <w:pStyle w:val="Ttulo1"/>
       </w:pPr>
       <w:r>
         <w:lastRenderedPageBreak/>
-        <w:t>Los objetos interactivos serán creados siguiendo el patrón de la factoría pues consideramos que así mantenemos la abstracción y seguimos los principios SOLID.</w:t>
-      </w:r>
-    </w:p>
-    <w:p>
-      <w:pPr>
-        <w:pStyle w:val="Ttulo1"/>
-      </w:pPr>
-      <w:r>
         <w:t>Historias de usuario</w:t>
       </w:r>
     </w:p>
@@ -641,6 +743,11 @@
       <w:r>
         <w:t>:</w:t>
       </w:r>
+    </w:p>
+    <w:p>
+      <w:pPr>
+        <w:jc w:val="both"/>
+      </w:pPr>
     </w:p>
     <w:p>
       <w:pPr>
@@ -959,6 +1066,11 @@
     </w:p>
     <w:p>
       <w:pPr>
+        <w:jc w:val="both"/>
+      </w:pPr>
+    </w:p>
+    <w:p>
+      <w:pPr>
         <w:jc w:val="center"/>
         <w:rPr>
           <w:b/>
@@ -970,6 +1082,7 @@
           <w:b/>
           <w:bCs/>
         </w:rPr>
+        <w:lastRenderedPageBreak/>
         <w:t xml:space="preserve">“Como </w:t>
       </w:r>
       <w:r>
@@ -1275,7 +1388,6 @@
         <w:jc w:val="both"/>
       </w:pPr>
       <w:r>
-        <w:lastRenderedPageBreak/>
         <w:t>El radar solo mide la velocidad cuando está activado</w:t>
       </w:r>
       <w:r>
@@ -1283,13 +1395,114 @@
       </w:r>
     </w:p>
     <w:sectPr>
+      <w:footerReference w:type="default" r:id="rId10"/>
       <w:pgSz w:w="11906" w:h="16838"/>
-      <w:pgMar w:top="1417" w:right="1701" w:bottom="1417" w:left="1701" w:header="708" w:footer="708" w:gutter="0"/>
+      <w:pgMar w:top="1440" w:right="1080" w:bottom="1440" w:left="1080" w:header="708" w:footer="708" w:gutter="0"/>
       <w:cols w:space="708"/>
       <w:docGrid w:linePitch="360"/>
     </w:sectPr>
   </w:body>
 </w:document>
+</file>
+
+<file path=word/endnotes.xml><?xml version="1.0" encoding="utf-8"?>
+<w:endnotes xmlns:wpc="http://schemas.microsoft.com/office/word/2010/wordprocessingCanvas" xmlns:cx="http://schemas.microsoft.com/office/drawing/2014/chartex" xmlns:cx1="http://schemas.microsoft.com/office/drawing/2015/9/8/chartex" xmlns:cx2="http://schemas.microsoft.com/office/drawing/2015/10/21/chartex" xmlns:cx3="http://schemas.microsoft.com/office/drawing/2016/5/9/chartex" xmlns:cx4="http://schemas.microsoft.com/office/drawing/2016/5/10/chartex" xmlns:cx5="http://schemas.microsoft.com/office/drawing/2016/5/11/chartex" xmlns:cx6="http://schemas.microsoft.com/office/drawing/2016/5/12/chartex" xmlns:cx7="http://schemas.microsoft.com/office/drawing/2016/5/13/chartex" xmlns:cx8="http://schemas.microsoft.com/office/drawing/2016/5/14/chartex" xmlns:mc="http://schemas.openxmlformats.org/markup-compatibility/2006" xmlns:aink="http://schemas.microsoft.com/office/drawing/2016/ink" xmlns:am3d="http://schemas.microsoft.com/office/drawing/2017/model3d" xmlns:o="urn:schemas-microsoft-com:office:office" xmlns:oel="http://schemas.microsoft.com/office/2019/extlst" xmlns:r="http://schemas.openxmlformats.org/officeDocument/2006/relationships" xmlns:m="http://schemas.openxmlformats.org/officeDocument/2006/math" xmlns:v="urn:schemas-microsoft-com:vml" xmlns:wp14="http://schemas.microsoft.com/office/word/2010/wordprocessingDrawing" xmlns:wp="http://schemas.openxmlformats.org/drawingml/2006/wordprocessingDrawing" xmlns:w10="urn:schemas-microsoft-com:office:word" xmlns:w="http://schemas.openxmlformats.org/wordprocessingml/2006/main" xmlns:w14="http://schemas.microsoft.com/office/word/2010/wordml" xmlns:w15="http://schemas.microsoft.com/office/word/2012/wordml" xmlns:w16cex="http://schemas.microsoft.com/office/word/2018/wordml/cex" xmlns:w16cid="http://schemas.microsoft.com/office/word/2016/wordml/cid" xmlns:w16="http://schemas.microsoft.com/office/word/2018/wordml" xmlns:w16du="http://schemas.microsoft.com/office/word/2023/wordml/word16du" xmlns:w16sdtdh="http://schemas.microsoft.com/office/word/2020/wordml/sdtdatahash" xmlns:w16sdtfl="http://schemas.microsoft.com/office/word/2024/wordml/sdtformatlock" xmlns:w16se="http://schemas.microsoft.com/office/word/2015/wordml/symex" xmlns:wpg="http://schemas.microsoft.com/office/word/2010/wordprocessingGroup" xmlns:wpi="http://schemas.microsoft.com/office/word/2010/wordprocessingInk" xmlns:wne="http://schemas.microsoft.com/office/word/2006/wordml" xmlns:wps="http://schemas.microsoft.com/office/word/2010/wordprocessingShape" mc:Ignorable="w14 w15 w16se w16cid w16 w16cex w16sdtdh w16sdtfl w16du wp14">
+  <w:endnote w:type="separator" w:id="-1">
+    <w:p>
+      <w:pPr>
+        <w:spacing w:after="0" w:line="240" w:lineRule="auto"/>
+      </w:pPr>
+      <w:r>
+        <w:separator/>
+      </w:r>
+    </w:p>
+  </w:endnote>
+  <w:endnote w:type="continuationSeparator" w:id="0">
+    <w:p>
+      <w:pPr>
+        <w:spacing w:after="0" w:line="240" w:lineRule="auto"/>
+      </w:pPr>
+      <w:r>
+        <w:continuationSeparator/>
+      </w:r>
+    </w:p>
+  </w:endnote>
+</w:endnotes>
+</file>
+
+<file path=word/footer1.xml><?xml version="1.0" encoding="utf-8"?>
+<w:ftr xmlns:wpc="http://schemas.microsoft.com/office/word/2010/wordprocessingCanvas" xmlns:cx="http://schemas.microsoft.com/office/drawing/2014/chartex" xmlns:cx1="http://schemas.microsoft.com/office/drawing/2015/9/8/chartex" xmlns:cx2="http://schemas.microsoft.com/office/drawing/2015/10/21/chartex" xmlns:cx3="http://schemas.microsoft.com/office/drawing/2016/5/9/chartex" xmlns:cx4="http://schemas.microsoft.com/office/drawing/2016/5/10/chartex" xmlns:cx5="http://schemas.microsoft.com/office/drawing/2016/5/11/chartex" xmlns:cx6="http://schemas.microsoft.com/office/drawing/2016/5/12/chartex" xmlns:cx7="http://schemas.microsoft.com/office/drawing/2016/5/13/chartex" xmlns:cx8="http://schemas.microsoft.com/office/drawing/2016/5/14/chartex" xmlns:mc="http://schemas.openxmlformats.org/markup-compatibility/2006" xmlns:aink="http://schemas.microsoft.com/office/drawing/2016/ink" xmlns:am3d="http://schemas.microsoft.com/office/drawing/2017/model3d" xmlns:o="urn:schemas-microsoft-com:office:office" xmlns:oel="http://schemas.microsoft.com/office/2019/extlst" xmlns:r="http://schemas.openxmlformats.org/officeDocument/2006/relationships" xmlns:m="http://schemas.openxmlformats.org/officeDocument/2006/math" xmlns:v="urn:schemas-microsoft-com:vml" xmlns:wp14="http://schemas.microsoft.com/office/word/2010/wordprocessingDrawing" xmlns:wp="http://schemas.openxmlformats.org/drawingml/2006/wordprocessingDrawing" xmlns:w10="urn:schemas-microsoft-com:office:word" xmlns:w="http://schemas.openxmlformats.org/wordprocessingml/2006/main" xmlns:w14="http://schemas.microsoft.com/office/word/2010/wordml" xmlns:w15="http://schemas.microsoft.com/office/word/2012/wordml" xmlns:w16cex="http://schemas.microsoft.com/office/word/2018/wordml/cex" xmlns:w16cid="http://schemas.microsoft.com/office/word/2016/wordml/cid" xmlns:w16="http://schemas.microsoft.com/office/word/2018/wordml" xmlns:w16du="http://schemas.microsoft.com/office/word/2023/wordml/word16du" xmlns:w16sdtdh="http://schemas.microsoft.com/office/word/2020/wordml/sdtdatahash" xmlns:w16sdtfl="http://schemas.microsoft.com/office/word/2024/wordml/sdtformatlock" xmlns:w16se="http://schemas.microsoft.com/office/word/2015/wordml/symex" xmlns:wpg="http://schemas.microsoft.com/office/word/2010/wordprocessingGroup" xmlns:wpi="http://schemas.microsoft.com/office/word/2010/wordprocessingInk" xmlns:wne="http://schemas.microsoft.com/office/word/2006/wordml" xmlns:wps="http://schemas.microsoft.com/office/word/2010/wordprocessingShape" mc:Ignorable="w14 w15 w16se w16cid w16 w16cex w16sdtdh w16sdtfl w16du wp14">
+  <w:p>
+    <w:pPr>
+      <w:pStyle w:val="Piedepgina"/>
+      <w:jc w:val="right"/>
+      <w:rPr>
+        <w:caps/>
+        <w:color w:val="156082" w:themeColor="accent1"/>
+      </w:rPr>
+    </w:pPr>
+    <w:r>
+      <w:rPr>
+        <w:caps/>
+        <w:color w:val="156082" w:themeColor="accent1"/>
+      </w:rPr>
+      <w:fldChar w:fldCharType="begin"/>
+    </w:r>
+    <w:r>
+      <w:rPr>
+        <w:caps/>
+        <w:color w:val="156082" w:themeColor="accent1"/>
+      </w:rPr>
+      <w:instrText>PAGE   \* MERGEFORMAT</w:instrText>
+    </w:r>
+    <w:r>
+      <w:rPr>
+        <w:caps/>
+        <w:color w:val="156082" w:themeColor="accent1"/>
+      </w:rPr>
+      <w:fldChar w:fldCharType="separate"/>
+    </w:r>
+    <w:r>
+      <w:rPr>
+        <w:caps/>
+        <w:color w:val="156082" w:themeColor="accent1"/>
+      </w:rPr>
+      <w:t>2</w:t>
+    </w:r>
+    <w:r>
+      <w:rPr>
+        <w:caps/>
+        <w:color w:val="156082" w:themeColor="accent1"/>
+      </w:rPr>
+      <w:fldChar w:fldCharType="end"/>
+    </w:r>
+  </w:p>
+</w:ftr>
+</file>
+
+<file path=word/footnotes.xml><?xml version="1.0" encoding="utf-8"?>
+<w:footnotes xmlns:wpc="http://schemas.microsoft.com/office/word/2010/wordprocessingCanvas" xmlns:cx="http://schemas.microsoft.com/office/drawing/2014/chartex" xmlns:cx1="http://schemas.microsoft.com/office/drawing/2015/9/8/chartex" xmlns:cx2="http://schemas.microsoft.com/office/drawing/2015/10/21/chartex" xmlns:cx3="http://schemas.microsoft.com/office/drawing/2016/5/9/chartex" xmlns:cx4="http://schemas.microsoft.com/office/drawing/2016/5/10/chartex" xmlns:cx5="http://schemas.microsoft.com/office/drawing/2016/5/11/chartex" xmlns:cx6="http://schemas.microsoft.com/office/drawing/2016/5/12/chartex" xmlns:cx7="http://schemas.microsoft.com/office/drawing/2016/5/13/chartex" xmlns:cx8="http://schemas.microsoft.com/office/drawing/2016/5/14/chartex" xmlns:mc="http://schemas.openxmlformats.org/markup-compatibility/2006" xmlns:aink="http://schemas.microsoft.com/office/drawing/2016/ink" xmlns:am3d="http://schemas.microsoft.com/office/drawing/2017/model3d" xmlns:o="urn:schemas-microsoft-com:office:office" xmlns:oel="http://schemas.microsoft.com/office/2019/extlst" xmlns:r="http://schemas.openxmlformats.org/officeDocument/2006/relationships" xmlns:m="http://schemas.openxmlformats.org/officeDocument/2006/math" xmlns:v="urn:schemas-microsoft-com:vml" xmlns:wp14="http://schemas.microsoft.com/office/word/2010/wordprocessingDrawing" xmlns:wp="http://schemas.openxmlformats.org/drawingml/2006/wordprocessingDrawing" xmlns:w10="urn:schemas-microsoft-com:office:word" xmlns:w="http://schemas.openxmlformats.org/wordprocessingml/2006/main" xmlns:w14="http://schemas.microsoft.com/office/word/2010/wordml" xmlns:w15="http://schemas.microsoft.com/office/word/2012/wordml" xmlns:w16cex="http://schemas.microsoft.com/office/word/2018/wordml/cex" xmlns:w16cid="http://schemas.microsoft.com/office/word/2016/wordml/cid" xmlns:w16="http://schemas.microsoft.com/office/word/2018/wordml" xmlns:w16du="http://schemas.microsoft.com/office/word/2023/wordml/word16du" xmlns:w16sdtdh="http://schemas.microsoft.com/office/word/2020/wordml/sdtdatahash" xmlns:w16sdtfl="http://schemas.microsoft.com/office/word/2024/wordml/sdtformatlock" xmlns:w16se="http://schemas.microsoft.com/office/word/2015/wordml/symex" xmlns:wpg="http://schemas.microsoft.com/office/word/2010/wordprocessingGroup" xmlns:wpi="http://schemas.microsoft.com/office/word/2010/wordprocessingInk" xmlns:wne="http://schemas.microsoft.com/office/word/2006/wordml" xmlns:wps="http://schemas.microsoft.com/office/word/2010/wordprocessingShape" mc:Ignorable="w14 w15 w16se w16cid w16 w16cex w16sdtdh w16sdtfl w16du wp14">
+  <w:footnote w:type="separator" w:id="-1">
+    <w:p>
+      <w:pPr>
+        <w:spacing w:after="0" w:line="240" w:lineRule="auto"/>
+      </w:pPr>
+      <w:r>
+        <w:separator/>
+      </w:r>
+    </w:p>
+  </w:footnote>
+  <w:footnote w:type="continuationSeparator" w:id="0">
+    <w:p>
+      <w:pPr>
+        <w:spacing w:after="0" w:line="240" w:lineRule="auto"/>
+      </w:pPr>
+      <w:r>
+        <w:continuationSeparator/>
+      </w:r>
+    </w:p>
+  </w:footnote>
+</w:footnotes>
 </file>
 
 <file path=word/numbering.xml><?xml version="1.0" encoding="utf-8"?>
@@ -2351,6 +2564,50 @@
       <w:shd w:val="clear" w:color="auto" w:fill="E1DFDD"/>
     </w:rPr>
   </w:style>
+  <w:style w:type="paragraph" w:styleId="Encabezado">
+    <w:name w:val="header"/>
+    <w:basedOn w:val="Normal"/>
+    <w:link w:val="EncabezadoCar"/>
+    <w:uiPriority w:val="99"/>
+    <w:unhideWhenUsed/>
+    <w:rsid w:val="00D212EC"/>
+    <w:pPr>
+      <w:tabs>
+        <w:tab w:val="center" w:pos="4252"/>
+        <w:tab w:val="right" w:pos="8504"/>
+      </w:tabs>
+      <w:spacing w:after="0" w:line="240" w:lineRule="auto"/>
+    </w:pPr>
+  </w:style>
+  <w:style w:type="character" w:customStyle="1" w:styleId="EncabezadoCar">
+    <w:name w:val="Encabezado Car"/>
+    <w:basedOn w:val="Fuentedeprrafopredeter"/>
+    <w:link w:val="Encabezado"/>
+    <w:uiPriority w:val="99"/>
+    <w:rsid w:val="00D212EC"/>
+  </w:style>
+  <w:style w:type="paragraph" w:styleId="Piedepgina">
+    <w:name w:val="footer"/>
+    <w:basedOn w:val="Normal"/>
+    <w:link w:val="PiedepginaCar"/>
+    <w:uiPriority w:val="99"/>
+    <w:unhideWhenUsed/>
+    <w:rsid w:val="00D212EC"/>
+    <w:pPr>
+      <w:tabs>
+        <w:tab w:val="center" w:pos="4252"/>
+        <w:tab w:val="right" w:pos="8504"/>
+      </w:tabs>
+      <w:spacing w:after="0" w:line="240" w:lineRule="auto"/>
+    </w:pPr>
+  </w:style>
+  <w:style w:type="character" w:customStyle="1" w:styleId="PiedepginaCar">
+    <w:name w:val="Pie de página Car"/>
+    <w:basedOn w:val="Fuentedeprrafopredeter"/>
+    <w:link w:val="Piedepgina"/>
+    <w:uiPriority w:val="99"/>
+    <w:rsid w:val="00D212EC"/>
+  </w:style>
 </w:styles>
 </file>
 

</xml_diff>